<commit_message>
Second half Day commit
</commit_message>
<xml_diff>
--- a/Loan Management System Details.docx
+++ b/Loan Management System Details.docx
@@ -33,6 +33,24 @@
       <w:pPr>
         <w:rPr>
           <w:rFonts w:ascii="Times New Roman" w:hAnsi="Times New Roman" w:cs="Times New Roman"/>
+          <w:sz w:val="40"/>
+          <w:szCs w:val="40"/>
+        </w:rPr>
+      </w:pPr>
+    </w:p>
+    <w:p>
+      <w:pPr>
+        <w:rPr>
+          <w:rFonts w:ascii="Times New Roman" w:hAnsi="Times New Roman" w:cs="Times New Roman"/>
+          <w:sz w:val="40"/>
+          <w:szCs w:val="40"/>
+        </w:rPr>
+      </w:pPr>
+    </w:p>
+    <w:p>
+      <w:pPr>
+        <w:rPr>
+          <w:rFonts w:ascii="Times New Roman" w:hAnsi="Times New Roman" w:cs="Times New Roman"/>
           <w:sz w:val="32"/>
           <w:szCs w:val="32"/>
         </w:rPr>
@@ -546,6 +564,7 @@
           <w:sz w:val="28"/>
           <w:szCs w:val="28"/>
         </w:rPr>
+        <w:lastRenderedPageBreak/>
         <w:t>Id</w:t>
       </w:r>
     </w:p>
@@ -634,7 +653,6 @@
           <w:sz w:val="28"/>
           <w:szCs w:val="28"/>
         </w:rPr>
-        <w:lastRenderedPageBreak/>
         <w:t>Applied Loan Details</w:t>
       </w:r>
     </w:p>

</xml_diff>